<commit_message>
aktualizacia frontendu a backendu
</commit_message>
<xml_diff>
--- a/Plán/Návody cmd/Návod na Tableusers.docx
+++ b/Plán/Návody cmd/Návod na Tableusers.docx
@@ -240,6 +240,564 @@
           <w:lang w:val="sk-SK"/>
         </w:rPr>
         <w:t xml:space="preserve"> WHERE id = 4;</w:t>
+      </w:r>
+    </w:p>
+    <w:p>
+      <w:pPr>
+        <w:pStyle w:val="Odstavecseseznamem"/>
+        <w:numPr>
+          <w:ilvl w:val="0"/>
+          <w:numId w:val="1"/>
+        </w:numPr>
+        <w:rPr>
+          <w:lang w:val="sk-SK"/>
+        </w:rPr>
+      </w:pPr>
+      <w:r>
+        <w:rPr>
+          <w:lang w:val="sk-SK"/>
+        </w:rPr>
+        <w:t xml:space="preserve">3 </w:t>
+      </w:r>
+      <w:r>
+        <w:rPr>
+          <w:lang w:val="sk-SK"/>
+        </w:rPr>
+        <w:t xml:space="preserve">DELETE FROM </w:t>
+      </w:r>
+      <w:proofErr w:type="spellStart"/>
+      <w:r>
+        <w:rPr>
+          <w:lang w:val="sk-SK"/>
+        </w:rPr>
+        <w:t>accounts_userprofile</w:t>
+      </w:r>
+      <w:proofErr w:type="spellEnd"/>
+      <w:r>
+        <w:rPr>
+          <w:lang w:val="sk-SK"/>
+        </w:rPr>
+        <w:t xml:space="preserve"> WHERE </w:t>
+      </w:r>
+      <w:proofErr w:type="spellStart"/>
+      <w:r>
+        <w:rPr>
+          <w:lang w:val="sk-SK"/>
+        </w:rPr>
+        <w:t>user_id</w:t>
+      </w:r>
+      <w:proofErr w:type="spellEnd"/>
+      <w:r>
+        <w:rPr>
+          <w:lang w:val="sk-SK"/>
+        </w:rPr>
+        <w:t xml:space="preserve"> = 5;</w:t>
+      </w:r>
+    </w:p>
+    <w:p>
+      <w:pPr>
+        <w:pBdr>
+          <w:bottom w:val="single" w:sz="6" w:space="1" w:color="auto"/>
+        </w:pBdr>
+        <w:rPr>
+          <w:lang w:val="sk-SK"/>
+        </w:rPr>
+      </w:pPr>
+    </w:p>
+    <w:p>
+      <w:pPr>
+        <w:rPr>
+          <w:lang w:val="sk-SK"/>
+        </w:rPr>
+      </w:pPr>
+    </w:p>
+    <w:p>
+      <w:pPr>
+        <w:rPr>
+          <w:lang w:val="sk-SK"/>
+        </w:rPr>
+      </w:pPr>
+      <w:r>
+        <w:rPr>
+          <w:lang w:val="sk-SK"/>
+        </w:rPr>
+        <w:t>-- 1️</w:t>
+      </w:r>
+      <w:r>
+        <w:rPr>
+          <w:rFonts w:ascii="Segoe UI Symbol" w:hAnsi="Segoe UI Symbol" w:cs="Segoe UI Symbol"/>
+          <w:lang w:val="sk-SK"/>
+        </w:rPr>
+        <w:t>⃣</w:t>
+      </w:r>
+      <w:r>
+        <w:rPr>
+          <w:lang w:val="sk-SK"/>
+        </w:rPr>
+        <w:t xml:space="preserve"> Tokeny</w:t>
+      </w:r>
+    </w:p>
+    <w:p>
+      <w:pPr>
+        <w:rPr>
+          <w:lang w:val="sk-SK"/>
+        </w:rPr>
+      </w:pPr>
+      <w:r>
+        <w:rPr>
+          <w:lang w:val="sk-SK"/>
+        </w:rPr>
+        <w:t xml:space="preserve">DELETE FROM </w:t>
+      </w:r>
+      <w:proofErr w:type="spellStart"/>
+      <w:r>
+        <w:rPr>
+          <w:lang w:val="sk-SK"/>
+        </w:rPr>
+        <w:t>token_blacklist_outstandingtoken</w:t>
+      </w:r>
+      <w:proofErr w:type="spellEnd"/>
+      <w:r>
+        <w:rPr>
+          <w:lang w:val="sk-SK"/>
+        </w:rPr>
+        <w:t xml:space="preserve"> WHERE </w:t>
+      </w:r>
+      <w:proofErr w:type="spellStart"/>
+      <w:r>
+        <w:rPr>
+          <w:lang w:val="sk-SK"/>
+        </w:rPr>
+        <w:t>user_id</w:t>
+      </w:r>
+      <w:proofErr w:type="spellEnd"/>
+      <w:r>
+        <w:rPr>
+          <w:lang w:val="sk-SK"/>
+        </w:rPr>
+        <w:t xml:space="preserve"> = 5;</w:t>
+      </w:r>
+    </w:p>
+    <w:p>
+      <w:pPr>
+        <w:rPr>
+          <w:lang w:val="sk-SK"/>
+        </w:rPr>
+      </w:pPr>
+      <w:r>
+        <w:rPr>
+          <w:lang w:val="sk-SK"/>
+        </w:rPr>
+        <w:t xml:space="preserve">DELETE FROM </w:t>
+      </w:r>
+      <w:proofErr w:type="spellStart"/>
+      <w:r>
+        <w:rPr>
+          <w:lang w:val="sk-SK"/>
+        </w:rPr>
+        <w:t>authtoken_token</w:t>
+      </w:r>
+      <w:proofErr w:type="spellEnd"/>
+      <w:r>
+        <w:rPr>
+          <w:lang w:val="sk-SK"/>
+        </w:rPr>
+        <w:t xml:space="preserve"> WHERE </w:t>
+      </w:r>
+      <w:proofErr w:type="spellStart"/>
+      <w:r>
+        <w:rPr>
+          <w:lang w:val="sk-SK"/>
+        </w:rPr>
+        <w:t>user_id</w:t>
+      </w:r>
+      <w:proofErr w:type="spellEnd"/>
+      <w:r>
+        <w:rPr>
+          <w:lang w:val="sk-SK"/>
+        </w:rPr>
+        <w:t xml:space="preserve"> = 5;</w:t>
+      </w:r>
+    </w:p>
+    <w:p>
+      <w:pPr>
+        <w:rPr>
+          <w:lang w:val="sk-SK"/>
+        </w:rPr>
+      </w:pPr>
+    </w:p>
+    <w:p>
+      <w:pPr>
+        <w:rPr>
+          <w:lang w:val="sk-SK"/>
+        </w:rPr>
+      </w:pPr>
+      <w:r>
+        <w:rPr>
+          <w:lang w:val="sk-SK"/>
+        </w:rPr>
+        <w:t>-- 2️</w:t>
+      </w:r>
+      <w:r>
+        <w:rPr>
+          <w:rFonts w:ascii="Segoe UI Symbol" w:hAnsi="Segoe UI Symbol" w:cs="Segoe UI Symbol"/>
+          <w:lang w:val="sk-SK"/>
+        </w:rPr>
+        <w:t>⃣</w:t>
+      </w:r>
+      <w:r>
+        <w:rPr>
+          <w:lang w:val="sk-SK"/>
+        </w:rPr>
+        <w:t xml:space="preserve"> Admin log</w:t>
+      </w:r>
+    </w:p>
+    <w:p>
+      <w:pPr>
+        <w:rPr>
+          <w:lang w:val="sk-SK"/>
+        </w:rPr>
+      </w:pPr>
+      <w:r>
+        <w:rPr>
+          <w:lang w:val="sk-SK"/>
+        </w:rPr>
+        <w:t xml:space="preserve">DELETE FROM </w:t>
+      </w:r>
+      <w:proofErr w:type="spellStart"/>
+      <w:r>
+        <w:rPr>
+          <w:lang w:val="sk-SK"/>
+        </w:rPr>
+        <w:t>django_admin_log</w:t>
+      </w:r>
+      <w:proofErr w:type="spellEnd"/>
+      <w:r>
+        <w:rPr>
+          <w:lang w:val="sk-SK"/>
+        </w:rPr>
+        <w:t xml:space="preserve"> WHERE </w:t>
+      </w:r>
+      <w:proofErr w:type="spellStart"/>
+      <w:r>
+        <w:rPr>
+          <w:lang w:val="sk-SK"/>
+        </w:rPr>
+        <w:t>user_id</w:t>
+      </w:r>
+      <w:proofErr w:type="spellEnd"/>
+      <w:r>
+        <w:rPr>
+          <w:lang w:val="sk-SK"/>
+        </w:rPr>
+        <w:t xml:space="preserve"> = 5;</w:t>
+      </w:r>
+    </w:p>
+    <w:p>
+      <w:pPr>
+        <w:rPr>
+          <w:lang w:val="sk-SK"/>
+        </w:rPr>
+      </w:pPr>
+    </w:p>
+    <w:p>
+      <w:pPr>
+        <w:rPr>
+          <w:lang w:val="sk-SK"/>
+        </w:rPr>
+      </w:pPr>
+      <w:r>
+        <w:rPr>
+          <w:lang w:val="sk-SK"/>
+        </w:rPr>
+        <w:t>-- 3️</w:t>
+      </w:r>
+      <w:r>
+        <w:rPr>
+          <w:rFonts w:ascii="Segoe UI Symbol" w:hAnsi="Segoe UI Symbol" w:cs="Segoe UI Symbol"/>
+          <w:lang w:val="sk-SK"/>
+        </w:rPr>
+        <w:t>⃣</w:t>
+      </w:r>
+      <w:r>
+        <w:rPr>
+          <w:lang w:val="sk-SK"/>
+        </w:rPr>
+        <w:t xml:space="preserve"> Email </w:t>
+      </w:r>
+      <w:proofErr w:type="spellStart"/>
+      <w:r>
+        <w:rPr>
+          <w:lang w:val="sk-SK"/>
+        </w:rPr>
+        <w:t>verification</w:t>
+      </w:r>
+      <w:proofErr w:type="spellEnd"/>
+    </w:p>
+    <w:p>
+      <w:pPr>
+        <w:rPr>
+          <w:lang w:val="sk-SK"/>
+        </w:rPr>
+      </w:pPr>
+      <w:r>
+        <w:rPr>
+          <w:lang w:val="sk-SK"/>
+        </w:rPr>
+        <w:t xml:space="preserve">DELETE FROM </w:t>
+      </w:r>
+      <w:proofErr w:type="spellStart"/>
+      <w:r>
+        <w:rPr>
+          <w:lang w:val="sk-SK"/>
+        </w:rPr>
+        <w:t>accounts_emailverification</w:t>
+      </w:r>
+      <w:proofErr w:type="spellEnd"/>
+      <w:r>
+        <w:rPr>
+          <w:lang w:val="sk-SK"/>
+        </w:rPr>
+        <w:t xml:space="preserve"> WHERE </w:t>
+      </w:r>
+      <w:proofErr w:type="spellStart"/>
+      <w:r>
+        <w:rPr>
+          <w:lang w:val="sk-SK"/>
+        </w:rPr>
+        <w:t>user_id</w:t>
+      </w:r>
+      <w:proofErr w:type="spellEnd"/>
+      <w:r>
+        <w:rPr>
+          <w:lang w:val="sk-SK"/>
+        </w:rPr>
+        <w:t xml:space="preserve"> = 5;</w:t>
+      </w:r>
+    </w:p>
+    <w:p>
+      <w:pPr>
+        <w:rPr>
+          <w:lang w:val="sk-SK"/>
+        </w:rPr>
+      </w:pPr>
+    </w:p>
+    <w:p>
+      <w:pPr>
+        <w:rPr>
+          <w:lang w:val="sk-SK"/>
+        </w:rPr>
+      </w:pPr>
+      <w:r>
+        <w:rPr>
+          <w:lang w:val="sk-SK"/>
+        </w:rPr>
+        <w:t>-- 4️</w:t>
+      </w:r>
+      <w:r>
+        <w:rPr>
+          <w:rFonts w:ascii="Segoe UI Symbol" w:hAnsi="Segoe UI Symbol" w:cs="Segoe UI Symbol"/>
+          <w:lang w:val="sk-SK"/>
+        </w:rPr>
+        <w:t>⃣</w:t>
+      </w:r>
+      <w:r>
+        <w:rPr>
+          <w:lang w:val="sk-SK"/>
+        </w:rPr>
+        <w:t xml:space="preserve"> User profile a </w:t>
+      </w:r>
+      <w:proofErr w:type="spellStart"/>
+      <w:r>
+        <w:rPr>
+          <w:lang w:val="sk-SK"/>
+        </w:rPr>
+        <w:t>permissions</w:t>
+      </w:r>
+      <w:proofErr w:type="spellEnd"/>
+    </w:p>
+    <w:p>
+      <w:pPr>
+        <w:rPr>
+          <w:lang w:val="sk-SK"/>
+        </w:rPr>
+      </w:pPr>
+      <w:r>
+        <w:rPr>
+          <w:lang w:val="sk-SK"/>
+        </w:rPr>
+        <w:t xml:space="preserve">DELETE FROM </w:t>
+      </w:r>
+      <w:proofErr w:type="spellStart"/>
+      <w:r>
+        <w:rPr>
+          <w:lang w:val="sk-SK"/>
+        </w:rPr>
+        <w:t>accounts_userprofile</w:t>
+      </w:r>
+      <w:proofErr w:type="spellEnd"/>
+      <w:r>
+        <w:rPr>
+          <w:lang w:val="sk-SK"/>
+        </w:rPr>
+        <w:t xml:space="preserve"> WHERE </w:t>
+      </w:r>
+      <w:proofErr w:type="spellStart"/>
+      <w:r>
+        <w:rPr>
+          <w:lang w:val="sk-SK"/>
+        </w:rPr>
+        <w:t>user_id</w:t>
+      </w:r>
+      <w:proofErr w:type="spellEnd"/>
+      <w:r>
+        <w:rPr>
+          <w:lang w:val="sk-SK"/>
+        </w:rPr>
+        <w:t xml:space="preserve"> = 5;</w:t>
+      </w:r>
+    </w:p>
+    <w:p>
+      <w:pPr>
+        <w:rPr>
+          <w:lang w:val="sk-SK"/>
+        </w:rPr>
+      </w:pPr>
+      <w:r>
+        <w:rPr>
+          <w:lang w:val="sk-SK"/>
+        </w:rPr>
+        <w:t xml:space="preserve">DELETE FROM </w:t>
+      </w:r>
+      <w:proofErr w:type="spellStart"/>
+      <w:r>
+        <w:rPr>
+          <w:lang w:val="sk-SK"/>
+        </w:rPr>
+        <w:t>accounts_user_user_permissions</w:t>
+      </w:r>
+      <w:proofErr w:type="spellEnd"/>
+      <w:r>
+        <w:rPr>
+          <w:lang w:val="sk-SK"/>
+        </w:rPr>
+        <w:t xml:space="preserve"> WHERE </w:t>
+      </w:r>
+      <w:proofErr w:type="spellStart"/>
+      <w:r>
+        <w:rPr>
+          <w:lang w:val="sk-SK"/>
+        </w:rPr>
+        <w:t>user_id</w:t>
+      </w:r>
+      <w:proofErr w:type="spellEnd"/>
+      <w:r>
+        <w:rPr>
+          <w:lang w:val="sk-SK"/>
+        </w:rPr>
+        <w:t xml:space="preserve"> = 5;</w:t>
+      </w:r>
+    </w:p>
+    <w:p>
+      <w:pPr>
+        <w:rPr>
+          <w:lang w:val="sk-SK"/>
+        </w:rPr>
+      </w:pPr>
+      <w:r>
+        <w:rPr>
+          <w:lang w:val="sk-SK"/>
+        </w:rPr>
+        <w:lastRenderedPageBreak/>
+        <w:t xml:space="preserve">DELETE FROM </w:t>
+      </w:r>
+      <w:proofErr w:type="spellStart"/>
+      <w:r>
+        <w:rPr>
+          <w:lang w:val="sk-SK"/>
+        </w:rPr>
+        <w:t>accounts_user_groups</w:t>
+      </w:r>
+      <w:proofErr w:type="spellEnd"/>
+      <w:r>
+        <w:rPr>
+          <w:lang w:val="sk-SK"/>
+        </w:rPr>
+        <w:t xml:space="preserve"> WHERE </w:t>
+      </w:r>
+      <w:proofErr w:type="spellStart"/>
+      <w:r>
+        <w:rPr>
+          <w:lang w:val="sk-SK"/>
+        </w:rPr>
+        <w:t>user_id</w:t>
+      </w:r>
+      <w:proofErr w:type="spellEnd"/>
+      <w:r>
+        <w:rPr>
+          <w:lang w:val="sk-SK"/>
+        </w:rPr>
+        <w:t xml:space="preserve"> = 5;</w:t>
+      </w:r>
+    </w:p>
+    <w:p>
+      <w:pPr>
+        <w:rPr>
+          <w:lang w:val="sk-SK"/>
+        </w:rPr>
+      </w:pPr>
+    </w:p>
+    <w:p>
+      <w:pPr>
+        <w:rPr>
+          <w:lang w:val="sk-SK"/>
+        </w:rPr>
+      </w:pPr>
+      <w:r>
+        <w:rPr>
+          <w:lang w:val="sk-SK"/>
+        </w:rPr>
+        <w:t>-- 5️</w:t>
+      </w:r>
+      <w:r>
+        <w:rPr>
+          <w:rFonts w:ascii="Segoe UI Symbol" w:hAnsi="Segoe UI Symbol" w:cs="Segoe UI Symbol"/>
+          <w:lang w:val="sk-SK"/>
+        </w:rPr>
+        <w:t>⃣</w:t>
+      </w:r>
+      <w:r>
+        <w:rPr>
+          <w:lang w:val="sk-SK"/>
+        </w:rPr>
+        <w:t xml:space="preserve"> Nakoniec samotný používateľ</w:t>
+      </w:r>
+    </w:p>
+    <w:p>
+      <w:pPr>
+        <w:rPr>
+          <w:lang w:val="sk-SK"/>
+        </w:rPr>
+      </w:pPr>
+      <w:r>
+        <w:rPr>
+          <w:lang w:val="sk-SK"/>
+        </w:rPr>
+        <w:t xml:space="preserve">DELETE FROM </w:t>
+      </w:r>
+      <w:proofErr w:type="spellStart"/>
+      <w:r>
+        <w:rPr>
+          <w:lang w:val="sk-SK"/>
+        </w:rPr>
+        <w:t>accounts_user</w:t>
+      </w:r>
+      <w:proofErr w:type="spellEnd"/>
+      <w:r>
+        <w:rPr>
+          <w:lang w:val="sk-SK"/>
+        </w:rPr>
+        <w:t xml:space="preserve"> WHERE id = 5;</w:t>
       </w:r>
     </w:p>
     <w:sectPr>
@@ -250,6 +808,126 @@
     </w:sectPr>
   </w:body>
 </w:document>
+</file>
+
+<file path=word/numbering.xml><?xml version="1.0" encoding="utf-8"?>
+<w:numbering xmlns:wpc="http://schemas.microsoft.com/office/word/2010/wordprocessingCanvas" xmlns:cx="http://schemas.microsoft.com/office/drawing/2014/chartex" xmlns:cx1="http://schemas.microsoft.com/office/drawing/2015/9/8/chartex" xmlns:cx2="http://schemas.microsoft.com/office/drawing/2015/10/21/chartex" xmlns:cx3="http://schemas.microsoft.com/office/drawing/2016/5/9/chartex" xmlns:cx4="http://schemas.microsoft.com/office/drawing/2016/5/10/chartex" xmlns:cx5="http://schemas.microsoft.com/office/drawing/2016/5/11/chartex" xmlns:cx6="http://schemas.microsoft.com/office/drawing/2016/5/12/chartex" xmlns:cx7="http://schemas.microsoft.com/office/drawing/2016/5/13/chartex" xmlns:cx8="http://schemas.microsoft.com/office/drawing/2016/5/14/chartex" xmlns:mc="http://schemas.openxmlformats.org/markup-compatibility/2006" xmlns:aink="http://schemas.microsoft.com/office/drawing/2016/ink" xmlns:am3d="http://schemas.microsoft.com/office/drawing/2017/model3d" xmlns:o="urn:schemas-microsoft-com:office:office" xmlns:oel="http://schemas.microsoft.com/office/2019/extlst" xmlns:r="http://schemas.openxmlformats.org/officeDocument/2006/relationships" xmlns:m="http://schemas.openxmlformats.org/officeDocument/2006/math" xmlns:v="urn:schemas-microsoft-com:vml" xmlns:wp14="http://schemas.microsoft.com/office/word/2010/wordprocessingDrawing" xmlns:wp="http://schemas.openxmlformats.org/drawingml/2006/wordprocessingDrawing" xmlns:w10="urn:schemas-microsoft-com:office:word" xmlns:w="http://schemas.openxmlformats.org/wordprocessingml/2006/main" xmlns:w14="http://schemas.microsoft.com/office/word/2010/wordml" xmlns:w15="http://schemas.microsoft.com/office/word/2012/wordml" xmlns:w16cex="http://schemas.microsoft.com/office/word/2018/wordml/cex" xmlns:w16cid="http://schemas.microsoft.com/office/word/2016/wordml/cid" xmlns:w16="http://schemas.microsoft.com/office/word/2018/wordml" xmlns:w16du="http://schemas.microsoft.com/office/word/2023/wordml/word16du" xmlns:w16sdtdh="http://schemas.microsoft.com/office/word/2020/wordml/sdtdatahash" xmlns:w16sdtfl="http://schemas.microsoft.com/office/word/2024/wordml/sdtformatlock" xmlns:w16se="http://schemas.microsoft.com/office/word/2015/wordml/symex" xmlns:wpg="http://schemas.microsoft.com/office/word/2010/wordprocessingGroup" xmlns:wpi="http://schemas.microsoft.com/office/word/2010/wordprocessingInk" xmlns:wne="http://schemas.microsoft.com/office/word/2006/wordml" xmlns:wps="http://schemas.microsoft.com/office/word/2010/wordprocessingShape" mc:Ignorable="w14 w15 w16se w16cid w16 w16cex w16sdtdh w16sdtfl w16du wp14">
+  <w:abstractNum w:abstractNumId="0" w15:restartNumberingAfterBreak="0">
+    <w:nsid w:val="33E1002C"/>
+    <w:multiLevelType w:val="hybridMultilevel"/>
+    <w:tmpl w:val="73006260"/>
+    <w:lvl w:ilvl="0" w:tplc="AA285528">
+      <w:numFmt w:val="bullet"/>
+      <w:lvlText w:val=""/>
+      <w:lvlJc w:val="left"/>
+      <w:pPr>
+        <w:ind w:left="720" w:hanging="360"/>
+      </w:pPr>
+      <w:rPr>
+        <w:rFonts w:ascii="Wingdings" w:eastAsiaTheme="minorHAnsi" w:hAnsi="Wingdings" w:cstheme="minorBidi" w:hint="default"/>
+      </w:rPr>
+    </w:lvl>
+    <w:lvl w:ilvl="1" w:tplc="04090003" w:tentative="1">
+      <w:start w:val="1"/>
+      <w:numFmt w:val="bullet"/>
+      <w:lvlText w:val="o"/>
+      <w:lvlJc w:val="left"/>
+      <w:pPr>
+        <w:ind w:left="1440" w:hanging="360"/>
+      </w:pPr>
+      <w:rPr>
+        <w:rFonts w:ascii="Courier New" w:hAnsi="Courier New" w:cs="Courier New" w:hint="default"/>
+      </w:rPr>
+    </w:lvl>
+    <w:lvl w:ilvl="2" w:tplc="04090005" w:tentative="1">
+      <w:start w:val="1"/>
+      <w:numFmt w:val="bullet"/>
+      <w:lvlText w:val=""/>
+      <w:lvlJc w:val="left"/>
+      <w:pPr>
+        <w:ind w:left="2160" w:hanging="360"/>
+      </w:pPr>
+      <w:rPr>
+        <w:rFonts w:ascii="Wingdings" w:hAnsi="Wingdings" w:hint="default"/>
+      </w:rPr>
+    </w:lvl>
+    <w:lvl w:ilvl="3" w:tplc="04090001" w:tentative="1">
+      <w:start w:val="1"/>
+      <w:numFmt w:val="bullet"/>
+      <w:lvlText w:val=""/>
+      <w:lvlJc w:val="left"/>
+      <w:pPr>
+        <w:ind w:left="2880" w:hanging="360"/>
+      </w:pPr>
+      <w:rPr>
+        <w:rFonts w:ascii="Symbol" w:hAnsi="Symbol" w:hint="default"/>
+      </w:rPr>
+    </w:lvl>
+    <w:lvl w:ilvl="4" w:tplc="04090003" w:tentative="1">
+      <w:start w:val="1"/>
+      <w:numFmt w:val="bullet"/>
+      <w:lvlText w:val="o"/>
+      <w:lvlJc w:val="left"/>
+      <w:pPr>
+        <w:ind w:left="3600" w:hanging="360"/>
+      </w:pPr>
+      <w:rPr>
+        <w:rFonts w:ascii="Courier New" w:hAnsi="Courier New" w:cs="Courier New" w:hint="default"/>
+      </w:rPr>
+    </w:lvl>
+    <w:lvl w:ilvl="5" w:tplc="04090005" w:tentative="1">
+      <w:start w:val="1"/>
+      <w:numFmt w:val="bullet"/>
+      <w:lvlText w:val=""/>
+      <w:lvlJc w:val="left"/>
+      <w:pPr>
+        <w:ind w:left="4320" w:hanging="360"/>
+      </w:pPr>
+      <w:rPr>
+        <w:rFonts w:ascii="Wingdings" w:hAnsi="Wingdings" w:hint="default"/>
+      </w:rPr>
+    </w:lvl>
+    <w:lvl w:ilvl="6" w:tplc="04090001" w:tentative="1">
+      <w:start w:val="1"/>
+      <w:numFmt w:val="bullet"/>
+      <w:lvlText w:val=""/>
+      <w:lvlJc w:val="left"/>
+      <w:pPr>
+        <w:ind w:left="5040" w:hanging="360"/>
+      </w:pPr>
+      <w:rPr>
+        <w:rFonts w:ascii="Symbol" w:hAnsi="Symbol" w:hint="default"/>
+      </w:rPr>
+    </w:lvl>
+    <w:lvl w:ilvl="7" w:tplc="04090003" w:tentative="1">
+      <w:start w:val="1"/>
+      <w:numFmt w:val="bullet"/>
+      <w:lvlText w:val="o"/>
+      <w:lvlJc w:val="left"/>
+      <w:pPr>
+        <w:ind w:left="5760" w:hanging="360"/>
+      </w:pPr>
+      <w:rPr>
+        <w:rFonts w:ascii="Courier New" w:hAnsi="Courier New" w:cs="Courier New" w:hint="default"/>
+      </w:rPr>
+    </w:lvl>
+    <w:lvl w:ilvl="8" w:tplc="04090005" w:tentative="1">
+      <w:start w:val="1"/>
+      <w:numFmt w:val="bullet"/>
+      <w:lvlText w:val=""/>
+      <w:lvlJc w:val="left"/>
+      <w:pPr>
+        <w:ind w:left="6480" w:hanging="360"/>
+      </w:pPr>
+      <w:rPr>
+        <w:rFonts w:ascii="Wingdings" w:hAnsi="Wingdings" w:hint="default"/>
+      </w:rPr>
+    </w:lvl>
+  </w:abstractNum>
+  <w:num w:numId="1" w16cid:durableId="304549380">
+    <w:abstractNumId w:val="0"/>
+  </w:num>
+</w:numbering>
 </file>
 
 <file path=word/styles.xml><?xml version="1.0" encoding="utf-8"?>

</xml_diff>